<commit_message>
saved sprawozdanie in pdf
</commit_message>
<xml_diff>
--- a/P07 Stechnij Damian Sprawozdanie Projektu2.docx
+++ b/P07 Stechnij Damian Sprawozdanie Projektu2.docx
@@ -3273,13 +3273,7 @@
         <w:rPr>
           <w:color w:val="000000"/>
         </w:rPr>
-        <w:t>Później</w:t>
-      </w:r>
-      <w:r>
-        <w:rPr>
-          <w:color w:val="000000"/>
-        </w:rPr>
-        <w:t xml:space="preserve"> sortujemy liczby obiema metodami, porównujemy czasy sortowań oraz zapisujemy wszystko do pliku.</w:t>
+        <w:t>Później sortujemy liczby obiema metodami, porównujemy czasy sortowań oraz zapisujemy wszystko do pliku.</w:t>
       </w:r>
     </w:p>
     <w:p/>
@@ -4636,6 +4630,7 @@
       <w:r>
         <w:rPr>
           <w:rFonts w:eastAsiaTheme="majorEastAsia"/>
+          <w:noProof/>
         </w:rPr>
         <w:drawing>
           <wp:anchor distT="0" distB="0" distL="114300" distR="114300" simplePos="0" relativeHeight="251670528" behindDoc="0" locked="0" layoutInCell="1" allowOverlap="1" wp14:anchorId="5E42528F" wp14:editId="2E27519C">
@@ -4820,6 +4815,9 @@
       </w:pPr>
       <w:bookmarkStart w:id="24" w:name="_Toc121423263"/>
       <w:r>
+        <w:rPr>
+          <w:noProof/>
+        </w:rPr>
         <w:drawing>
           <wp:anchor distT="0" distB="0" distL="114300" distR="114300" simplePos="0" relativeHeight="251671552" behindDoc="0" locked="0" layoutInCell="1" allowOverlap="1" wp14:anchorId="2C2A000D" wp14:editId="6691D5BA">
             <wp:simplePos x="0" y="0"/>
@@ -4902,6 +4900,7 @@
       <w:r>
         <w:rPr>
           <w:rFonts w:eastAsiaTheme="majorEastAsia"/>
+          <w:noProof/>
         </w:rPr>
         <w:drawing>
           <wp:anchor distT="0" distB="0" distL="114300" distR="114300" simplePos="0" relativeHeight="251672576" behindDoc="0" locked="0" layoutInCell="1" allowOverlap="1" wp14:anchorId="2367296A" wp14:editId="27E22EA1">

</xml_diff>